<commit_message>
Update API XKDC (chọn đơn xuất kho).docx
</commit_message>
<xml_diff>
--- a/13_TaiLieuAPI_HT/XKDC/API XKDC (chọn đơn xuất kho).docx
+++ b/13_TaiLieuAPI_HT/XKDC/API XKDC (chọn đơn xuất kho).docx
@@ -47,6 +47,8 @@
           <w:b/>
         </w:rPr>
       </w:pPr>
+      <w:bookmarkStart w:id="0" w:name="_GoBack"/>
+      <w:bookmarkEnd w:id="0"/>
     </w:p>
     <w:p>
       <w:pPr>
@@ -82,10 +84,8 @@
       <w:r>
         <w:t>api-ht/saleorders/</w:t>
       </w:r>
-      <w:bookmarkStart w:id="0" w:name="_GoBack"/>
-      <w:bookmarkEnd w:id="0"/>
-      <w:r>
-        <w:t>getitem</w:t>
+      <w:r>
+        <w:t>gesaleordertitem</w:t>
       </w:r>
     </w:p>
     <w:p>
@@ -8589,6 +8589,7 @@
   <w:style w:type="character" w:default="1" w:styleId="DefaultParagraphFont">
     <w:name w:val="Default Paragraph Font"/>
     <w:uiPriority w:val="1"/>
+    <w:semiHidden/>
     <w:unhideWhenUsed/>
   </w:style>
   <w:style w:type="table" w:default="1" w:styleId="TableNormal">
@@ -8922,6 +8923,7 @@
   <w:style w:type="character" w:default="1" w:styleId="DefaultParagraphFont">
     <w:name w:val="Default Paragraph Font"/>
     <w:uiPriority w:val="1"/>
+    <w:semiHidden/>
     <w:unhideWhenUsed/>
   </w:style>
   <w:style w:type="table" w:default="1" w:styleId="TableNormal">

</xml_diff>